<commit_message>
added texture image and updated report
</commit_message>
<xml_diff>
--- a/docs/WebGL_13519185.docx
+++ b/docs/WebGL_13519185.docx
@@ -1503,6 +1503,560 @@
           <w:lang w:val="en-US"/>
         </w:rPr>
         <w:t>yang dapat digunakan untuk melakukan kalkulasi transformasi matriks objek yang ada pada WebGL dengan mudah.</w:t>
+      </w:r>
+    </w:p>
+    <w:p>
+      <w:pPr>
+        <w:rPr>
+          <w:lang w:val="en-US"/>
+        </w:rPr>
+      </w:pPr>
+      <w:r>
+        <w:rPr>
+          <w:lang w:val="en-US"/>
+        </w:rPr>
+        <w:br w:type="page"/>
+      </w:r>
+    </w:p>
+    <w:p>
+      <w:pPr>
+        <w:jc w:val="both"/>
+        <w:rPr>
+          <w:b/>
+          <w:bCs/>
+          <w:sz w:val="28"/>
+          <w:szCs w:val="28"/>
+          <w:lang w:val="en-US"/>
+        </w:rPr>
+      </w:pPr>
+      <w:r>
+        <w:rPr>
+          <w:b/>
+          <w:bCs/>
+          <w:i/>
+          <w:iCs/>
+          <w:sz w:val="28"/>
+          <w:szCs w:val="28"/>
+          <w:lang w:val="en-US"/>
+        </w:rPr>
+        <w:lastRenderedPageBreak/>
+        <w:t>WebGL: Image Processing</w:t>
+      </w:r>
+    </w:p>
+    <w:p>
+      <w:pPr>
+        <w:pStyle w:val="ListParagraph"/>
+        <w:numPr>
+          <w:ilvl w:val="0"/>
+          <w:numId w:val="4"/>
+        </w:numPr>
+        <w:ind w:left="567" w:hanging="567"/>
+        <w:jc w:val="both"/>
+        <w:rPr>
+          <w:lang w:val="en-US"/>
+        </w:rPr>
+      </w:pPr>
+      <w:r>
+        <w:rPr>
+          <w:lang w:val="en-US"/>
+        </w:rPr>
+        <w:t>Untuk me-</w:t>
+      </w:r>
+      <w:r>
+        <w:rPr>
+          <w:i/>
+          <w:iCs/>
+          <w:lang w:val="en-US"/>
+        </w:rPr>
+        <w:t xml:space="preserve">render </w:t>
+      </w:r>
+      <w:r>
+        <w:rPr>
+          <w:lang w:val="en-US"/>
+        </w:rPr>
+        <w:t xml:space="preserve">suatu gambar, maka dapat digunakan tekstur pada WebGL. Sama seperti sebelumnya, WebGL tetap akan menggunakan koordinat </w:t>
+      </w:r>
+      <w:r>
+        <w:rPr>
+          <w:i/>
+          <w:iCs/>
+          <w:lang w:val="en-US"/>
+        </w:rPr>
+        <w:t xml:space="preserve">clip space </w:t>
+      </w:r>
+      <w:r>
+        <w:rPr>
+          <w:lang w:val="en-US"/>
+        </w:rPr>
+        <w:t xml:space="preserve">untuk </w:t>
+      </w:r>
+      <w:r>
+        <w:rPr>
+          <w:lang w:val="en-US"/>
+        </w:rPr>
+        <w:t>menggambarkan tekstur tersebut, tetapi dengan rentang 0.0 sampai dengan 1.0.</w:t>
+      </w:r>
+    </w:p>
+    <w:p>
+      <w:pPr>
+        <w:pStyle w:val="ListParagraph"/>
+        <w:numPr>
+          <w:ilvl w:val="0"/>
+          <w:numId w:val="4"/>
+        </w:numPr>
+        <w:ind w:left="567" w:hanging="567"/>
+        <w:jc w:val="both"/>
+        <w:rPr>
+          <w:lang w:val="en-US"/>
+        </w:rPr>
+      </w:pPr>
+      <w:r>
+        <w:rPr>
+          <w:lang w:val="en-US"/>
+        </w:rPr>
+        <w:t xml:space="preserve">Tekstur dapat diberikan dari </w:t>
+      </w:r>
+      <w:r>
+        <w:rPr>
+          <w:i/>
+          <w:iCs/>
+          <w:lang w:val="en-US"/>
+        </w:rPr>
+        <w:t xml:space="preserve">vertex shader </w:t>
+      </w:r>
+      <w:r>
+        <w:rPr>
+          <w:lang w:val="en-US"/>
+        </w:rPr>
+        <w:t xml:space="preserve">kepada </w:t>
+      </w:r>
+      <w:r>
+        <w:rPr>
+          <w:i/>
+          <w:iCs/>
+          <w:lang w:val="en-US"/>
+        </w:rPr>
+        <w:t xml:space="preserve">fragment shader </w:t>
+      </w:r>
+      <w:r>
+        <w:rPr>
+          <w:lang w:val="en-US"/>
+        </w:rPr>
+        <w:t xml:space="preserve">dengan menggunakan variabel yang bertipe </w:t>
+      </w:r>
+      <w:r>
+        <w:rPr>
+          <w:i/>
+          <w:iCs/>
+          <w:lang w:val="en-US"/>
+        </w:rPr>
+        <w:t xml:space="preserve">varying </w:t>
+      </w:r>
+      <w:r>
+        <w:rPr>
+          <w:lang w:val="en-US"/>
+        </w:rPr>
+        <w:t xml:space="preserve">(lagi-lagi, artinya adalah akan dilakukan interpolasi untuk setiap </w:t>
+      </w:r>
+      <w:r>
+        <w:rPr>
+          <w:i/>
+          <w:iCs/>
+          <w:lang w:val="en-US"/>
+        </w:rPr>
+        <w:t xml:space="preserve">pixel </w:t>
+      </w:r>
+      <w:r>
+        <w:rPr>
+          <w:lang w:val="en-US"/>
+        </w:rPr>
+        <w:t>yang akan digambarkan).</w:t>
+      </w:r>
+    </w:p>
+    <w:p>
+      <w:pPr>
+        <w:pStyle w:val="ListParagraph"/>
+        <w:numPr>
+          <w:ilvl w:val="0"/>
+          <w:numId w:val="4"/>
+        </w:numPr>
+        <w:ind w:left="567" w:hanging="567"/>
+        <w:jc w:val="both"/>
+        <w:rPr>
+          <w:lang w:val="en-US"/>
+        </w:rPr>
+      </w:pPr>
+      <w:r>
+        <w:rPr>
+          <w:i/>
+          <w:iCs/>
+          <w:lang w:val="en-US"/>
+        </w:rPr>
+        <w:t xml:space="preserve">Fragment shader </w:t>
+      </w:r>
+      <w:r>
+        <w:rPr>
+          <w:lang w:val="en-US"/>
+        </w:rPr>
+        <w:t xml:space="preserve">akan menggunakan informasi warna yang ada </w:t>
+      </w:r>
+      <w:r>
+        <w:rPr>
+          <w:lang w:val="en-US"/>
+        </w:rPr>
+        <w:t xml:space="preserve">pada gambar yang menjadi sumber tekstur dan WebGL akan memetakan warna tersebut sesuai dengan koordinat yang telah diberikan melalui </w:t>
+      </w:r>
+      <w:r>
+        <w:rPr>
+          <w:i/>
+          <w:iCs/>
+          <w:lang w:val="en-US"/>
+        </w:rPr>
+        <w:t xml:space="preserve">vertex shader </w:t>
+      </w:r>
+      <w:r>
+        <w:rPr>
+          <w:lang w:val="en-US"/>
+        </w:rPr>
+        <w:t>tadi.</w:t>
+      </w:r>
+    </w:p>
+    <w:p>
+      <w:pPr>
+        <w:pStyle w:val="ListParagraph"/>
+        <w:numPr>
+          <w:ilvl w:val="0"/>
+          <w:numId w:val="4"/>
+        </w:numPr>
+        <w:ind w:left="567" w:hanging="567"/>
+        <w:jc w:val="both"/>
+        <w:rPr>
+          <w:lang w:val="en-US"/>
+        </w:rPr>
+      </w:pPr>
+      <w:r>
+        <w:rPr>
+          <w:lang w:val="en-US"/>
+        </w:rPr>
+        <w:t xml:space="preserve">WebGL memungkinkan adanya manipulasi gambar yang dihasilkan melalui modifikasi, baik pada sistem warna yang digunakan, serta penggunaan </w:t>
+      </w:r>
+      <w:r>
+        <w:rPr>
+          <w:i/>
+          <w:iCs/>
+          <w:lang w:val="en-US"/>
+        </w:rPr>
+        <w:t>kernel</w:t>
+      </w:r>
+      <w:r>
+        <w:rPr>
+          <w:lang w:val="en-US"/>
+        </w:rPr>
+        <w:t xml:space="preserve"> dan perubahan pada setiap </w:t>
+      </w:r>
+      <w:r>
+        <w:rPr>
+          <w:i/>
+          <w:iCs/>
+          <w:lang w:val="en-US"/>
+        </w:rPr>
+        <w:t xml:space="preserve">pixel </w:t>
+      </w:r>
+      <w:r>
+        <w:rPr>
+          <w:lang w:val="en-US"/>
+        </w:rPr>
+        <w:t xml:space="preserve">yang akan digambarkan berdasarkan perhitungan setiap </w:t>
+      </w:r>
+      <w:r>
+        <w:rPr>
+          <w:i/>
+          <w:iCs/>
+          <w:lang w:val="en-US"/>
+        </w:rPr>
+        <w:t>pixel</w:t>
+      </w:r>
+      <w:r>
+        <w:rPr>
+          <w:lang w:val="en-US"/>
+        </w:rPr>
+        <w:t>.</w:t>
+      </w:r>
+    </w:p>
+    <w:p>
+      <w:pPr>
+        <w:pStyle w:val="ListParagraph"/>
+        <w:numPr>
+          <w:ilvl w:val="0"/>
+          <w:numId w:val="4"/>
+        </w:numPr>
+        <w:ind w:left="567" w:hanging="567"/>
+        <w:jc w:val="both"/>
+        <w:rPr>
+          <w:lang w:val="en-US"/>
+        </w:rPr>
+      </w:pPr>
+      <w:r>
+        <w:rPr>
+          <w:lang w:val="en-US"/>
+        </w:rPr>
+        <w:t xml:space="preserve">Pada WebGL, atribut </w:t>
+      </w:r>
+      <w:r>
+        <w:rPr>
+          <w:i/>
+          <w:iCs/>
+          <w:lang w:val="en-US"/>
+        </w:rPr>
+        <w:t xml:space="preserve">uniform </w:t>
+      </w:r>
+      <w:r>
+        <w:rPr>
+          <w:lang w:val="en-US"/>
+        </w:rPr>
+        <w:t xml:space="preserve">memiliki </w:t>
+      </w:r>
+      <w:r>
+        <w:rPr>
+          <w:i/>
+          <w:iCs/>
+          <w:lang w:val="en-US"/>
+        </w:rPr>
+        <w:t xml:space="preserve">default </w:t>
+      </w:r>
+      <w:r>
+        <w:rPr>
+          <w:lang w:val="en-US"/>
+        </w:rPr>
+        <w:t xml:space="preserve">0 sehingga secara </w:t>
+      </w:r>
+      <w:r>
+        <w:rPr>
+          <w:i/>
+          <w:iCs/>
+          <w:lang w:val="en-US"/>
+        </w:rPr>
+        <w:t xml:space="preserve">default </w:t>
+      </w:r>
+      <w:r>
+        <w:rPr>
+          <w:lang w:val="en-US"/>
+        </w:rPr>
+        <w:t xml:space="preserve">pula akan menggunakan unit tekstur 0 yang juga merupakan unit tekstur aktif secara </w:t>
+      </w:r>
+      <w:r>
+        <w:rPr>
+          <w:i/>
+          <w:iCs/>
+          <w:lang w:val="en-US"/>
+        </w:rPr>
+        <w:t>default</w:t>
+      </w:r>
+      <w:r>
+        <w:rPr>
+          <w:lang w:val="en-US"/>
+        </w:rPr>
+        <w:t xml:space="preserve">. </w:t>
+      </w:r>
+    </w:p>
+    <w:p>
+      <w:pPr>
+        <w:pStyle w:val="ListParagraph"/>
+        <w:numPr>
+          <w:ilvl w:val="0"/>
+          <w:numId w:val="4"/>
+        </w:numPr>
+        <w:ind w:left="567" w:hanging="567"/>
+        <w:jc w:val="both"/>
+        <w:rPr>
+          <w:lang w:val="en-US"/>
+        </w:rPr>
+      </w:pPr>
+      <w:r>
+        <w:rPr>
+          <w:lang w:val="en-US"/>
+        </w:rPr>
+        <w:t xml:space="preserve">Perintah </w:t>
+      </w:r>
+      <w:r>
+        <w:rPr>
+          <w:i/>
+          <w:iCs/>
+          <w:lang w:val="en-US"/>
+        </w:rPr>
+        <w:t xml:space="preserve">bindTexture </w:t>
+      </w:r>
+      <w:r>
+        <w:rPr>
+          <w:lang w:val="en-US"/>
+        </w:rPr>
+        <w:t xml:space="preserve">menggunakan unit tekstur tersebut, tetapi unit tekstur yang aktif dapat diubah dengan perintah </w:t>
+      </w:r>
+      <w:r>
+        <w:rPr>
+          <w:i/>
+          <w:iCs/>
+          <w:lang w:val="en-US"/>
+        </w:rPr>
+        <w:t>gl.activeTexture</w:t>
+      </w:r>
+      <w:r>
+        <w:rPr>
+          <w:lang w:val="en-US"/>
+        </w:rPr>
+        <w:t xml:space="preserve">. Setiap mesin memiliki jumlah maksimum unit tekstur yang dapat digunakan untuk masing-masing </w:t>
+      </w:r>
+      <w:r>
+        <w:rPr>
+          <w:i/>
+          <w:iCs/>
+          <w:lang w:val="en-US"/>
+        </w:rPr>
+        <w:t xml:space="preserve">vertex </w:t>
+      </w:r>
+      <w:r>
+        <w:rPr>
+          <w:lang w:val="en-US"/>
+        </w:rPr>
+        <w:t xml:space="preserve">maupun </w:t>
+      </w:r>
+      <w:r>
+        <w:rPr>
+          <w:i/>
+          <w:iCs/>
+          <w:lang w:val="en-US"/>
+        </w:rPr>
+        <w:t>fragment shader</w:t>
+      </w:r>
+      <w:r>
+        <w:rPr>
+          <w:lang w:val="en-US"/>
+        </w:rPr>
+        <w:t>.</w:t>
+      </w:r>
+    </w:p>
+    <w:p>
+      <w:pPr>
+        <w:pStyle w:val="ListParagraph"/>
+        <w:numPr>
+          <w:ilvl w:val="0"/>
+          <w:numId w:val="4"/>
+        </w:numPr>
+        <w:ind w:left="567" w:hanging="567"/>
+        <w:jc w:val="both"/>
+        <w:rPr>
+          <w:lang w:val="en-US"/>
+        </w:rPr>
+      </w:pPr>
+      <w:r>
+        <w:rPr>
+          <w:lang w:val="en-US"/>
+        </w:rPr>
+        <w:t xml:space="preserve">Pada WebGL, terdapat suatu konvensi penulisan variabel pada kode GLSL. a_ digunakan sebagai </w:t>
+      </w:r>
+      <w:r>
+        <w:rPr>
+          <w:i/>
+          <w:iCs/>
+          <w:lang w:val="en-US"/>
+        </w:rPr>
+        <w:t xml:space="preserve">prefix </w:t>
+      </w:r>
+      <w:r>
+        <w:rPr>
+          <w:lang w:val="en-US"/>
+        </w:rPr>
+        <w:t xml:space="preserve">untuk </w:t>
+      </w:r>
+      <w:r>
+        <w:rPr>
+          <w:lang w:val="en-US"/>
+        </w:rPr>
+        <w:t xml:space="preserve">atribut yang disuplai melalui </w:t>
+      </w:r>
+      <w:r>
+        <w:rPr>
+          <w:i/>
+          <w:iCs/>
+          <w:lang w:val="en-US"/>
+        </w:rPr>
+        <w:t>buffer</w:t>
+      </w:r>
+      <w:r>
+        <w:rPr>
+          <w:lang w:val="en-US"/>
+        </w:rPr>
+        <w:t xml:space="preserve">. Masukan </w:t>
+      </w:r>
+      <w:r>
+        <w:rPr>
+          <w:i/>
+          <w:iCs/>
+          <w:lang w:val="en-US"/>
+        </w:rPr>
+        <w:t xml:space="preserve">uniform </w:t>
+      </w:r>
+      <w:r>
+        <w:rPr>
+          <w:lang w:val="en-US"/>
+        </w:rPr>
+        <w:t xml:space="preserve">yang diberikan kepada </w:t>
+      </w:r>
+      <w:r>
+        <w:rPr>
+          <w:i/>
+          <w:iCs/>
+          <w:lang w:val="en-US"/>
+        </w:rPr>
+        <w:t xml:space="preserve">shader </w:t>
+      </w:r>
+      <w:r>
+        <w:rPr>
+          <w:lang w:val="en-US"/>
+        </w:rPr>
+        <w:t xml:space="preserve">diawali dengan </w:t>
+      </w:r>
+      <w:r>
+        <w:rPr>
+          <w:i/>
+          <w:iCs/>
+          <w:lang w:val="en-US"/>
+        </w:rPr>
+        <w:t xml:space="preserve">prefix </w:t>
+      </w:r>
+      <w:r>
+        <w:rPr>
+          <w:lang w:val="en-US"/>
+        </w:rPr>
+        <w:t xml:space="preserve">u_, sedangkan atribut </w:t>
+      </w:r>
+      <w:r>
+        <w:rPr>
+          <w:i/>
+          <w:iCs/>
+          <w:lang w:val="en-US"/>
+        </w:rPr>
+        <w:t xml:space="preserve">varying </w:t>
+      </w:r>
+      <w:r>
+        <w:rPr>
+          <w:lang w:val="en-US"/>
+        </w:rPr>
+        <w:t xml:space="preserve">menggunakan </w:t>
+      </w:r>
+      <w:r>
+        <w:rPr>
+          <w:i/>
+          <w:iCs/>
+          <w:lang w:val="en-US"/>
+        </w:rPr>
+        <w:t xml:space="preserve">prefix </w:t>
+      </w:r>
+      <w:r>
+        <w:rPr>
+          <w:lang w:val="en-US"/>
+        </w:rPr>
+        <w:t>v_.</w:t>
       </w:r>
     </w:p>
     <w:sectPr>
@@ -1713,6 +2267,95 @@
     </w:lvl>
   </w:abstractNum>
   <w:abstractNum w:abstractNumId="1" w15:restartNumberingAfterBreak="0">
+    <w:nsid w:val="288A6507"/>
+    <w:multiLevelType w:val="hybridMultilevel"/>
+    <w:tmpl w:val="5D04FF78"/>
+    <w:lvl w:ilvl="0" w:tplc="3809000F">
+      <w:start w:val="1"/>
+      <w:numFmt w:val="decimal"/>
+      <w:lvlText w:val="%1."/>
+      <w:lvlJc w:val="left"/>
+      <w:pPr>
+        <w:ind w:left="720" w:hanging="360"/>
+      </w:pPr>
+      <w:rPr>
+        <w:rFonts w:hint="default"/>
+      </w:rPr>
+    </w:lvl>
+    <w:lvl w:ilvl="1" w:tplc="38090019" w:tentative="1">
+      <w:start w:val="1"/>
+      <w:numFmt w:val="lowerLetter"/>
+      <w:lvlText w:val="%2."/>
+      <w:lvlJc w:val="left"/>
+      <w:pPr>
+        <w:ind w:left="1440" w:hanging="360"/>
+      </w:pPr>
+    </w:lvl>
+    <w:lvl w:ilvl="2" w:tplc="3809001B" w:tentative="1">
+      <w:start w:val="1"/>
+      <w:numFmt w:val="lowerRoman"/>
+      <w:lvlText w:val="%3."/>
+      <w:lvlJc w:val="right"/>
+      <w:pPr>
+        <w:ind w:left="2160" w:hanging="180"/>
+      </w:pPr>
+    </w:lvl>
+    <w:lvl w:ilvl="3" w:tplc="3809000F" w:tentative="1">
+      <w:start w:val="1"/>
+      <w:numFmt w:val="decimal"/>
+      <w:lvlText w:val="%4."/>
+      <w:lvlJc w:val="left"/>
+      <w:pPr>
+        <w:ind w:left="2880" w:hanging="360"/>
+      </w:pPr>
+    </w:lvl>
+    <w:lvl w:ilvl="4" w:tplc="38090019" w:tentative="1">
+      <w:start w:val="1"/>
+      <w:numFmt w:val="lowerLetter"/>
+      <w:lvlText w:val="%5."/>
+      <w:lvlJc w:val="left"/>
+      <w:pPr>
+        <w:ind w:left="3600" w:hanging="360"/>
+      </w:pPr>
+    </w:lvl>
+    <w:lvl w:ilvl="5" w:tplc="3809001B" w:tentative="1">
+      <w:start w:val="1"/>
+      <w:numFmt w:val="lowerRoman"/>
+      <w:lvlText w:val="%6."/>
+      <w:lvlJc w:val="right"/>
+      <w:pPr>
+        <w:ind w:left="4320" w:hanging="180"/>
+      </w:pPr>
+    </w:lvl>
+    <w:lvl w:ilvl="6" w:tplc="3809000F" w:tentative="1">
+      <w:start w:val="1"/>
+      <w:numFmt w:val="decimal"/>
+      <w:lvlText w:val="%7."/>
+      <w:lvlJc w:val="left"/>
+      <w:pPr>
+        <w:ind w:left="5040" w:hanging="360"/>
+      </w:pPr>
+    </w:lvl>
+    <w:lvl w:ilvl="7" w:tplc="38090019" w:tentative="1">
+      <w:start w:val="1"/>
+      <w:numFmt w:val="lowerLetter"/>
+      <w:lvlText w:val="%8."/>
+      <w:lvlJc w:val="left"/>
+      <w:pPr>
+        <w:ind w:left="5760" w:hanging="360"/>
+      </w:pPr>
+    </w:lvl>
+    <w:lvl w:ilvl="8" w:tplc="3809001B" w:tentative="1">
+      <w:start w:val="1"/>
+      <w:numFmt w:val="lowerRoman"/>
+      <w:lvlText w:val="%9."/>
+      <w:lvlJc w:val="right"/>
+      <w:pPr>
+        <w:ind w:left="6480" w:hanging="180"/>
+      </w:pPr>
+    </w:lvl>
+  </w:abstractNum>
+  <w:abstractNum w:abstractNumId="2" w15:restartNumberingAfterBreak="0">
     <w:nsid w:val="57A231C7"/>
     <w:multiLevelType w:val="hybridMultilevel"/>
     <w:tmpl w:val="4D90EB1E"/>
@@ -1825,7 +2468,7 @@
       </w:rPr>
     </w:lvl>
   </w:abstractNum>
-  <w:abstractNum w:abstractNumId="2" w15:restartNumberingAfterBreak="0">
+  <w:abstractNum w:abstractNumId="3" w15:restartNumberingAfterBreak="0">
     <w:nsid w:val="764E6D79"/>
     <w:multiLevelType w:val="hybridMultilevel"/>
     <w:tmpl w:val="E8EEBACE"/>
@@ -1915,13 +2558,16 @@
     </w:lvl>
   </w:abstractNum>
   <w:num w:numId="1">
-    <w:abstractNumId w:val="2"/>
+    <w:abstractNumId w:val="3"/>
   </w:num>
   <w:num w:numId="2">
-    <w:abstractNumId w:val="1"/>
+    <w:abstractNumId w:val="2"/>
   </w:num>
   <w:num w:numId="3">
     <w:abstractNumId w:val="0"/>
+  </w:num>
+  <w:num w:numId="4">
+    <w:abstractNumId w:val="1"/>
   </w:num>
 </w:numbering>
 </file>

</xml_diff>

<commit_message>
updated final report and readme
</commit_message>
<xml_diff>
--- a/docs/WebGL_13519185.docx
+++ b/docs/WebGL_13519185.docx
@@ -2059,9 +2059,265 @@
         <w:t>v_.</w:t>
       </w:r>
     </w:p>
+    <w:p>
+      <w:pPr>
+        <w:jc w:val="both"/>
+        <w:rPr>
+          <w:b/>
+          <w:bCs/>
+          <w:lang w:val="en-US"/>
+        </w:rPr>
+      </w:pPr>
+    </w:p>
+    <w:p>
+      <w:pPr>
+        <w:rPr>
+          <w:lang w:val="en-US"/>
+        </w:rPr>
+      </w:pPr>
+      <w:r>
+        <w:rPr>
+          <w:lang w:val="en-US"/>
+        </w:rPr>
+        <w:br w:type="page"/>
+      </w:r>
+    </w:p>
+    <w:p>
+      <w:pPr>
+        <w:jc w:val="both"/>
+        <w:rPr>
+          <w:b/>
+          <w:bCs/>
+          <w:sz w:val="28"/>
+          <w:szCs w:val="28"/>
+          <w:lang w:val="en-US"/>
+        </w:rPr>
+      </w:pPr>
+      <w:r>
+        <w:rPr>
+          <w:b/>
+          <w:bCs/>
+          <w:sz w:val="28"/>
+          <w:szCs w:val="28"/>
+          <w:lang w:val="en-US"/>
+        </w:rPr>
+        <w:lastRenderedPageBreak/>
+        <w:t>Proyek Tutorial WebGL</w:t>
+      </w:r>
+    </w:p>
+    <w:p>
+      <w:pPr>
+        <w:pStyle w:val="ListParagraph"/>
+        <w:numPr>
+          <w:ilvl w:val="0"/>
+          <w:numId w:val="5"/>
+        </w:numPr>
+        <w:ind w:left="567" w:hanging="567"/>
+        <w:jc w:val="both"/>
+        <w:rPr>
+          <w:lang w:val="en-US"/>
+        </w:rPr>
+      </w:pPr>
+      <w:r>
+        <w:rPr>
+          <w:lang w:val="en-US"/>
+        </w:rPr>
+        <w:t xml:space="preserve">Berikut merupakan </w:t>
+      </w:r>
+      <w:hyperlink r:id="rId7" w:history="1">
+        <w:r>
+          <w:rPr>
+            <w:rStyle w:val="Hyperlink"/>
+            <w:lang w:val="en-US"/>
+          </w:rPr>
+          <w:t>tautan</w:t>
+        </w:r>
+      </w:hyperlink>
+      <w:r>
+        <w:rPr>
+          <w:lang w:val="en-US"/>
+        </w:rPr>
+        <w:t xml:space="preserve"> dari </w:t>
+      </w:r>
+      <w:r>
+        <w:rPr>
+          <w:i/>
+          <w:iCs/>
+          <w:lang w:val="en-US"/>
+        </w:rPr>
+        <w:t xml:space="preserve">repository </w:t>
+      </w:r>
+      <w:r>
+        <w:rPr>
+          <w:lang w:val="en-US"/>
+        </w:rPr>
+        <w:t>yang digunakan untuk menampung hal-hal yang berkaitan dengan proyek WebGL ini.</w:t>
+      </w:r>
+    </w:p>
+    <w:p>
+      <w:pPr>
+        <w:pStyle w:val="ListParagraph"/>
+        <w:numPr>
+          <w:ilvl w:val="0"/>
+          <w:numId w:val="5"/>
+        </w:numPr>
+        <w:ind w:left="567" w:hanging="567"/>
+        <w:jc w:val="both"/>
+        <w:rPr>
+          <w:lang w:val="en-US"/>
+        </w:rPr>
+      </w:pPr>
+      <w:r>
+        <w:rPr>
+          <w:lang w:val="en-US"/>
+        </w:rPr>
+        <w:t xml:space="preserve">Video singkat mengenai penjelasan dari proyek ini dapat diakses melalui tautan </w:t>
+      </w:r>
+      <w:hyperlink r:id="rId8" w:history="1">
+        <w:r>
+          <w:rPr>
+            <w:rStyle w:val="Hyperlink"/>
+            <w:lang w:val="en-US"/>
+          </w:rPr>
+          <w:t>YouTube</w:t>
+        </w:r>
+      </w:hyperlink>
+      <w:r>
+        <w:rPr>
+          <w:lang w:val="en-US"/>
+        </w:rPr>
+        <w:t xml:space="preserve"> berikut.</w:t>
+      </w:r>
+    </w:p>
+    <w:p>
+      <w:pPr>
+        <w:pStyle w:val="ListParagraph"/>
+        <w:numPr>
+          <w:ilvl w:val="0"/>
+          <w:numId w:val="5"/>
+        </w:numPr>
+        <w:ind w:left="567" w:hanging="567"/>
+        <w:jc w:val="both"/>
+        <w:rPr>
+          <w:lang w:val="en-US"/>
+        </w:rPr>
+      </w:pPr>
+      <w:r>
+        <w:rPr>
+          <w:i/>
+          <w:iCs/>
+          <w:lang w:val="en-US"/>
+        </w:rPr>
+        <w:t xml:space="preserve">Repository </w:t>
+      </w:r>
+      <w:r>
+        <w:rPr>
+          <w:lang w:val="en-US"/>
+        </w:rPr>
+        <w:t xml:space="preserve">tersebut berisikan beberapa proyek yang dilakukan berdasarkan </w:t>
+      </w:r>
+      <w:r>
+        <w:rPr>
+          <w:i/>
+          <w:iCs/>
+          <w:lang w:val="en-US"/>
+        </w:rPr>
+        <w:t xml:space="preserve">tutorial </w:t>
+      </w:r>
+      <w:r>
+        <w:rPr>
+          <w:lang w:val="en-US"/>
+        </w:rPr>
+        <w:t xml:space="preserve">WebGL, meliputi </w:t>
+      </w:r>
+      <w:r>
+        <w:rPr>
+          <w:i/>
+          <w:iCs/>
+          <w:lang w:val="en-US"/>
+        </w:rPr>
+        <w:t xml:space="preserve">WebGL Fundamentals, WebGL </w:t>
+      </w:r>
+      <w:r>
+        <w:rPr>
+          <w:i/>
+          <w:iCs/>
+          <w:lang w:val="en-US"/>
+        </w:rPr>
+        <w:t>How It Works</w:t>
+      </w:r>
+      <w:r>
+        <w:rPr>
+          <w:lang w:val="en-US"/>
+        </w:rPr>
+        <w:t xml:space="preserve">, dan </w:t>
+      </w:r>
+      <w:r>
+        <w:rPr>
+          <w:i/>
+          <w:iCs/>
+          <w:lang w:val="en-US"/>
+        </w:rPr>
+        <w:t>WebGL Image Processing</w:t>
+      </w:r>
+      <w:r>
+        <w:rPr>
+          <w:lang w:val="en-US"/>
+        </w:rPr>
+        <w:t xml:space="preserve">. Di dalam </w:t>
+      </w:r>
+      <w:r>
+        <w:rPr>
+          <w:i/>
+          <w:iCs/>
+          <w:lang w:val="en-US"/>
+        </w:rPr>
+        <w:t xml:space="preserve">repository </w:t>
+      </w:r>
+      <w:r>
+        <w:rPr>
+          <w:lang w:val="en-US"/>
+        </w:rPr>
+        <w:t xml:space="preserve">ini juga terdapat rujukan kepada </w:t>
+      </w:r>
+      <w:r>
+        <w:rPr>
+          <w:i/>
+          <w:iCs/>
+          <w:lang w:val="en-US"/>
+        </w:rPr>
+        <w:t xml:space="preserve">repository </w:t>
+      </w:r>
+      <w:r>
+        <w:rPr>
+          <w:lang w:val="en-US"/>
+        </w:rPr>
+        <w:t>lain yang berisikan proyek WebGL lalu yang pernah dikerjakan.</w:t>
+      </w:r>
+    </w:p>
+    <w:p>
+      <w:pPr>
+        <w:pStyle w:val="ListParagraph"/>
+        <w:numPr>
+          <w:ilvl w:val="0"/>
+          <w:numId w:val="5"/>
+        </w:numPr>
+        <w:ind w:left="567" w:hanging="567"/>
+        <w:jc w:val="both"/>
+        <w:rPr>
+          <w:lang w:val="en-US"/>
+        </w:rPr>
+      </w:pPr>
+      <w:r>
+        <w:rPr>
+          <w:lang w:val="en-US"/>
+        </w:rPr>
+        <w:t>Teknik-teknik serta konsep yang digunakan dalam pembuatan proyek-proyek tersebut telah dijelaskan pada bagian-bagian di atas.</w:t>
+      </w:r>
+    </w:p>
     <w:sectPr>
-      <w:headerReference w:type="default" r:id="rId7"/>
-      <w:footerReference w:type="default" r:id="rId8"/>
+      <w:headerReference w:type="default" r:id="rId9"/>
+      <w:footerReference w:type="default" r:id="rId10"/>
       <w:pgSz w:w="11906" w:h="16838"/>
       <w:pgMar w:top="1440" w:right="1440" w:bottom="1440" w:left="1440" w:header="708" w:footer="708" w:gutter="0"/>
       <w:cols w:space="708"/>
@@ -2356,6 +2612,95 @@
     </w:lvl>
   </w:abstractNum>
   <w:abstractNum w:abstractNumId="2" w15:restartNumberingAfterBreak="0">
+    <w:nsid w:val="421D25A4"/>
+    <w:multiLevelType w:val="hybridMultilevel"/>
+    <w:tmpl w:val="72FCA900"/>
+    <w:lvl w:ilvl="0" w:tplc="3809000F">
+      <w:start w:val="1"/>
+      <w:numFmt w:val="decimal"/>
+      <w:lvlText w:val="%1."/>
+      <w:lvlJc w:val="left"/>
+      <w:pPr>
+        <w:ind w:left="720" w:hanging="360"/>
+      </w:pPr>
+      <w:rPr>
+        <w:rFonts w:hint="default"/>
+      </w:rPr>
+    </w:lvl>
+    <w:lvl w:ilvl="1" w:tplc="38090019" w:tentative="1">
+      <w:start w:val="1"/>
+      <w:numFmt w:val="lowerLetter"/>
+      <w:lvlText w:val="%2."/>
+      <w:lvlJc w:val="left"/>
+      <w:pPr>
+        <w:ind w:left="1440" w:hanging="360"/>
+      </w:pPr>
+    </w:lvl>
+    <w:lvl w:ilvl="2" w:tplc="3809001B" w:tentative="1">
+      <w:start w:val="1"/>
+      <w:numFmt w:val="lowerRoman"/>
+      <w:lvlText w:val="%3."/>
+      <w:lvlJc w:val="right"/>
+      <w:pPr>
+        <w:ind w:left="2160" w:hanging="180"/>
+      </w:pPr>
+    </w:lvl>
+    <w:lvl w:ilvl="3" w:tplc="3809000F" w:tentative="1">
+      <w:start w:val="1"/>
+      <w:numFmt w:val="decimal"/>
+      <w:lvlText w:val="%4."/>
+      <w:lvlJc w:val="left"/>
+      <w:pPr>
+        <w:ind w:left="2880" w:hanging="360"/>
+      </w:pPr>
+    </w:lvl>
+    <w:lvl w:ilvl="4" w:tplc="38090019" w:tentative="1">
+      <w:start w:val="1"/>
+      <w:numFmt w:val="lowerLetter"/>
+      <w:lvlText w:val="%5."/>
+      <w:lvlJc w:val="left"/>
+      <w:pPr>
+        <w:ind w:left="3600" w:hanging="360"/>
+      </w:pPr>
+    </w:lvl>
+    <w:lvl w:ilvl="5" w:tplc="3809001B" w:tentative="1">
+      <w:start w:val="1"/>
+      <w:numFmt w:val="lowerRoman"/>
+      <w:lvlText w:val="%6."/>
+      <w:lvlJc w:val="right"/>
+      <w:pPr>
+        <w:ind w:left="4320" w:hanging="180"/>
+      </w:pPr>
+    </w:lvl>
+    <w:lvl w:ilvl="6" w:tplc="3809000F" w:tentative="1">
+      <w:start w:val="1"/>
+      <w:numFmt w:val="decimal"/>
+      <w:lvlText w:val="%7."/>
+      <w:lvlJc w:val="left"/>
+      <w:pPr>
+        <w:ind w:left="5040" w:hanging="360"/>
+      </w:pPr>
+    </w:lvl>
+    <w:lvl w:ilvl="7" w:tplc="38090019" w:tentative="1">
+      <w:start w:val="1"/>
+      <w:numFmt w:val="lowerLetter"/>
+      <w:lvlText w:val="%8."/>
+      <w:lvlJc w:val="left"/>
+      <w:pPr>
+        <w:ind w:left="5760" w:hanging="360"/>
+      </w:pPr>
+    </w:lvl>
+    <w:lvl w:ilvl="8" w:tplc="3809001B" w:tentative="1">
+      <w:start w:val="1"/>
+      <w:numFmt w:val="lowerRoman"/>
+      <w:lvlText w:val="%9."/>
+      <w:lvlJc w:val="right"/>
+      <w:pPr>
+        <w:ind w:left="6480" w:hanging="180"/>
+      </w:pPr>
+    </w:lvl>
+  </w:abstractNum>
+  <w:abstractNum w:abstractNumId="3" w15:restartNumberingAfterBreak="0">
     <w:nsid w:val="57A231C7"/>
     <w:multiLevelType w:val="hybridMultilevel"/>
     <w:tmpl w:val="4D90EB1E"/>
@@ -2468,7 +2813,7 @@
       </w:rPr>
     </w:lvl>
   </w:abstractNum>
-  <w:abstractNum w:abstractNumId="3" w15:restartNumberingAfterBreak="0">
+  <w:abstractNum w:abstractNumId="4" w15:restartNumberingAfterBreak="0">
     <w:nsid w:val="764E6D79"/>
     <w:multiLevelType w:val="hybridMultilevel"/>
     <w:tmpl w:val="E8EEBACE"/>
@@ -2558,16 +2903,19 @@
     </w:lvl>
   </w:abstractNum>
   <w:num w:numId="1">
-    <w:abstractNumId w:val="3"/>
+    <w:abstractNumId w:val="4"/>
   </w:num>
   <w:num w:numId="2">
-    <w:abstractNumId w:val="2"/>
+    <w:abstractNumId w:val="3"/>
   </w:num>
   <w:num w:numId="3">
     <w:abstractNumId w:val="0"/>
   </w:num>
   <w:num w:numId="4">
     <w:abstractNumId w:val="1"/>
+  </w:num>
+  <w:num w:numId="5">
+    <w:abstractNumId w:val="2"/>
   </w:num>
 </w:numbering>
 </file>
@@ -3053,6 +3401,29 @@
       <w:contextualSpacing/>
     </w:pPr>
   </w:style>
+  <w:style w:type="character" w:styleId="Hyperlink">
+    <w:name w:val="Hyperlink"/>
+    <w:basedOn w:val="DefaultParagraphFont"/>
+    <w:uiPriority w:val="99"/>
+    <w:unhideWhenUsed/>
+    <w:rsid w:val="00460A7D"/>
+    <w:rPr>
+      <w:color w:val="0563C1" w:themeColor="hyperlink"/>
+      <w:u w:val="single"/>
+    </w:rPr>
+  </w:style>
+  <w:style w:type="character" w:styleId="UnresolvedMention">
+    <w:name w:val="Unresolved Mention"/>
+    <w:basedOn w:val="DefaultParagraphFont"/>
+    <w:uiPriority w:val="99"/>
+    <w:semiHidden/>
+    <w:unhideWhenUsed/>
+    <w:rsid w:val="00460A7D"/>
+    <w:rPr>
+      <w:color w:val="605E5C"/>
+      <w:shd w:val="clear" w:color="auto" w:fill="E1DFDD"/>
+    </w:rPr>
+  </w:style>
 </w:styles>
 </file>
 

</xml_diff>